<commit_message>
update special function keys
</commit_message>
<xml_diff>
--- a/Documentation/Group1(CuiYing_FangJee_Michelle).docx
+++ b/Documentation/Group1(CuiYing_FangJee_Michelle).docx
@@ -1,6 +1,6 @@
 
 <file path=word/document.xml><?xml version="1.0" encoding="utf-8"?>
-<w:document xmlns:wpc="http://schemas.microsoft.com/office/word/2010/wordprocessingCanvas" xmlns:cx="http://schemas.microsoft.com/office/drawing/2014/chartex" xmlns:mc="http://schemas.openxmlformats.org/markup-compatibility/2006" xmlns:o="urn:schemas-microsoft-com:office:office" xmlns:r="http://schemas.openxmlformats.org/officeDocument/2006/relationships" xmlns:m="http://schemas.openxmlformats.org/officeDocument/2006/math" xmlns:v="urn:schemas-microsoft-com:vml" xmlns:wp14="http://schemas.microsoft.com/office/word/2010/wordprocessingDrawing" xmlns:wp="http://schemas.openxmlformats.org/drawingml/2006/wordprocessingDrawing" xmlns:w10="urn:schemas-microsoft-com:office:word" xmlns:w="http://schemas.openxmlformats.org/wordprocessingml/2006/main" xmlns:w14="http://schemas.microsoft.com/office/word/2010/wordml" xmlns:w15="http://schemas.microsoft.com/office/word/2012/wordml" xmlns:w16se="http://schemas.microsoft.com/office/word/2015/wordml/symex" xmlns:wpg="http://schemas.microsoft.com/office/word/2010/wordprocessingGroup" xmlns:wpi="http://schemas.microsoft.com/office/word/2010/wordprocessingInk" xmlns:wne="http://schemas.microsoft.com/office/word/2006/wordml" xmlns:wps="http://schemas.microsoft.com/office/word/2010/wordprocessingShape" mc:Ignorable="w14 w15 w16se wp14">
+<w:document xmlns:wpc="http://schemas.microsoft.com/office/word/2010/wordprocessingCanvas" xmlns:cx="http://schemas.microsoft.com/office/drawing/2014/chartex" xmlns:cx1="http://schemas.microsoft.com/office/drawing/2015/9/8/chartex" xmlns:cx2="http://schemas.microsoft.com/office/drawing/2015/10/21/chartex" xmlns:cx3="http://schemas.microsoft.com/office/drawing/2016/5/9/chartex" xmlns:cx4="http://schemas.microsoft.com/office/drawing/2016/5/10/chartex" xmlns:cx5="http://schemas.microsoft.com/office/drawing/2016/5/11/chartex" xmlns:cx6="http://schemas.microsoft.com/office/drawing/2016/5/12/chartex" xmlns:cx7="http://schemas.microsoft.com/office/drawing/2016/5/13/chartex" xmlns:cx8="http://schemas.microsoft.com/office/drawing/2016/5/14/chartex" xmlns:mc="http://schemas.openxmlformats.org/markup-compatibility/2006" xmlns:aink="http://schemas.microsoft.com/office/drawing/2016/ink" xmlns:am3d="http://schemas.microsoft.com/office/drawing/2017/model3d" xmlns:o="urn:schemas-microsoft-com:office:office" xmlns:r="http://schemas.openxmlformats.org/officeDocument/2006/relationships" xmlns:m="http://schemas.openxmlformats.org/officeDocument/2006/math" xmlns:v="urn:schemas-microsoft-com:vml" xmlns:wp14="http://schemas.microsoft.com/office/word/2010/wordprocessingDrawing" xmlns:wp="http://schemas.openxmlformats.org/drawingml/2006/wordprocessingDrawing" xmlns:w10="urn:schemas-microsoft-com:office:word" xmlns:w="http://schemas.openxmlformats.org/wordprocessingml/2006/main" xmlns:w14="http://schemas.microsoft.com/office/word/2010/wordml" xmlns:w15="http://schemas.microsoft.com/office/word/2012/wordml" xmlns:w16cid="http://schemas.microsoft.com/office/word/2016/wordml/cid" xmlns:w16se="http://schemas.microsoft.com/office/word/2015/wordml/symex" xmlns:wpg="http://schemas.microsoft.com/office/word/2010/wordprocessingGroup" xmlns:wpi="http://schemas.microsoft.com/office/word/2010/wordprocessingInk" xmlns:wne="http://schemas.microsoft.com/office/word/2006/wordml" xmlns:wps="http://schemas.microsoft.com/office/word/2010/wordprocessingShape" mc:Ignorable="w14 w15 w16se w16cid wp14">
   <w:body>
     <w:p>
       <w:pPr>
@@ -484,29 +484,11 @@
       <w:r>
         <w:t xml:space="preserve">The model is built through the usage of </w:t>
       </w:r>
-      <w:proofErr w:type="spellStart"/>
       <w:r>
         <w:t>MyModelLoader</w:t>
       </w:r>
-      <w:proofErr w:type="spellEnd"/>
-      <w:r>
-        <w:t xml:space="preserve"> from CGLab01. The </w:t>
-      </w:r>
-      <w:proofErr w:type="spellStart"/>
-      <w:r>
-        <w:t>obj</w:t>
-      </w:r>
-      <w:proofErr w:type="spellEnd"/>
-      <w:r>
-        <w:t xml:space="preserve"> file of the model is obtained from free3d.com. Subsequently, the </w:t>
-      </w:r>
-      <w:proofErr w:type="spellStart"/>
-      <w:r>
-        <w:t>obj</w:t>
-      </w:r>
-      <w:proofErr w:type="spellEnd"/>
-      <w:r>
-        <w:t xml:space="preserve"> file is converted into </w:t>
+      <w:r>
+        <w:t xml:space="preserve"> from CGLab01. The obj file of the model is obtained from free3d.com. Subsequently, the obj file is converted into </w:t>
       </w:r>
       <w:r>
         <w:lastRenderedPageBreak/>
@@ -610,13 +592,8 @@
       <w:r>
         <w:t xml:space="preserve">Like the spaceship, the model is built through </w:t>
       </w:r>
-      <w:proofErr w:type="spellStart"/>
-      <w:r>
-        <w:t>MyModelLoader</w:t>
-      </w:r>
-      <w:proofErr w:type="spellEnd"/>
-      <w:r>
-        <w:t xml:space="preserve"> </w:t>
+      <w:r>
+        <w:t xml:space="preserve">MyModelLoader </w:t>
       </w:r>
       <w:r>
         <w:t>obtained from CGLab01. There is no animation</w:t>
@@ -729,15 +706,7 @@
         <w:t xml:space="preserve">. We extracted the necessary codes </w:t>
       </w:r>
       <w:r>
-        <w:t>and used them in our project. The model uses Quadrics object (</w:t>
-      </w:r>
-      <w:proofErr w:type="spellStart"/>
-      <w:r>
-        <w:t>glSphere</w:t>
-      </w:r>
-      <w:proofErr w:type="spellEnd"/>
-      <w:r>
-        <w:t xml:space="preserve">), while the texture is applied </w:t>
+        <w:t xml:space="preserve">and used them in our project. The model uses Quadrics object (glSphere), while the texture is applied </w:t>
       </w:r>
       <w:r>
         <w:t>using</w:t>
@@ -745,13 +714,8 @@
       <w:r>
         <w:t xml:space="preserve"> </w:t>
       </w:r>
-      <w:proofErr w:type="spellStart"/>
-      <w:r>
-        <w:t>rgb</w:t>
-      </w:r>
-      <w:proofErr w:type="spellEnd"/>
-      <w:r>
-        <w:t xml:space="preserve"> image file.</w:t>
+      <w:r>
+        <w:t>rgb image file.</w:t>
       </w:r>
     </w:p>
     <w:p>
@@ -846,13 +810,8 @@
       <w:r>
         <w:t xml:space="preserve">Like the spaceship and capsule, the model is built through </w:t>
       </w:r>
-      <w:proofErr w:type="spellStart"/>
-      <w:r>
-        <w:t>MyModelLoader</w:t>
-      </w:r>
-      <w:proofErr w:type="spellEnd"/>
-      <w:r>
-        <w:t xml:space="preserve"> </w:t>
+      <w:r>
+        <w:t xml:space="preserve">MyModelLoader </w:t>
       </w:r>
       <w:r>
         <w:t>obtained from CGLab01. Lighting is applied to the star; there are two stars, one with a yellow diffuse lighting while the other has a white diffuse lighting.</w:t>
@@ -949,15 +908,7 @@
         </w:rPr>
       </w:pPr>
       <w:r>
-        <w:t xml:space="preserve">The satellite model is loaded through </w:t>
-      </w:r>
-      <w:proofErr w:type="spellStart"/>
-      <w:r>
-        <w:t>MyModelLoader</w:t>
-      </w:r>
-      <w:proofErr w:type="spellEnd"/>
-      <w:r>
-        <w:t xml:space="preserve"> obtained from CGLab01.</w:t>
+        <w:t>The satellite model is loaded through MyModelLoader obtained from CGLab01.</w:t>
       </w:r>
       <w:r>
         <w:t xml:space="preserve"> A rotation animation is applied to it.</w:t>
@@ -1036,15 +987,7 @@
         <w:pStyle w:val="Heading2"/>
       </w:pPr>
       <w:r>
-        <w:t>Spaceship (</w:t>
-      </w:r>
-      <w:proofErr w:type="spellStart"/>
-      <w:r>
-        <w:t>Tyderium</w:t>
-      </w:r>
-      <w:proofErr w:type="spellEnd"/>
-      <w:r>
-        <w:t>)</w:t>
+        <w:t>Spaceship (Tyderium)</w:t>
       </w:r>
     </w:p>
     <w:p>
@@ -1052,15 +995,7 @@
         <w:ind w:left="709"/>
       </w:pPr>
       <w:r>
-        <w:t xml:space="preserve">The spaceship is loaded through </w:t>
-      </w:r>
-      <w:proofErr w:type="spellStart"/>
-      <w:r>
-        <w:t>MyModelLoader</w:t>
-      </w:r>
-      <w:proofErr w:type="spellEnd"/>
-      <w:r>
-        <w:t xml:space="preserve"> obtained from CGLab01. It travels along the z-axis (towards positive z) at a greater speed than spaceship (Prometheus).</w:t>
+        <w:t>The spaceship is loaded through MyModelLoader obtained from CGLab01. It travels along the z-axis (towards positive z) at a greater speed than spaceship (Prometheus).</w:t>
       </w:r>
     </w:p>
     <w:p>
@@ -1126,15 +1061,7 @@
         <w:jc w:val="center"/>
       </w:pPr>
       <w:r>
-        <w:t>Figure 7: Spaceship model (</w:t>
-      </w:r>
-      <w:proofErr w:type="spellStart"/>
-      <w:r>
-        <w:t>Tyderium</w:t>
-      </w:r>
-      <w:proofErr w:type="spellEnd"/>
-      <w:r>
-        <w:t>)</w:t>
+        <w:t>Figure 7: Spaceship model (Tyderium)</w:t>
       </w:r>
     </w:p>
     <w:p>
@@ -1269,6 +1196,9 @@
         <w:ind w:left="720"/>
       </w:pPr>
       <w:r>
+        <w:rPr>
+          <w:noProof/>
+        </w:rPr>
         <w:drawing>
           <wp:anchor distT="0" distB="0" distL="114300" distR="114300" simplePos="0" relativeHeight="251659264" behindDoc="0" locked="0" layoutInCell="1" allowOverlap="1" wp14:anchorId="1BBD3A5F" wp14:editId="5E60F857">
             <wp:simplePos x="0" y="0"/>
@@ -1384,30 +1314,25 @@
     <w:p>
       <w:pPr>
         <w:ind w:left="810"/>
+      </w:pPr>
+      <w:r>
+        <w:t>The code of the points is obtained from the CGLab03.</w:t>
+      </w:r>
+      <w:r>
         <w:rPr>
           <w:rFonts w:hint="eastAsia"/>
         </w:rPr>
-      </w:pPr>
-      <w:r>
-        <w:t>The code of the points is obtained from the CGLab03.</w:t>
+        <w:t xml:space="preserve"> </w:t>
+      </w:r>
+      <w:r>
+        <w:t>The points are spread in the whole world</w:t>
       </w:r>
       <w:r>
         <w:rPr>
           <w:rFonts w:hint="eastAsia"/>
         </w:rPr>
-        <w:t xml:space="preserve"> </w:t>
-      </w:r>
-      <w:r>
-        <w:t>The points are spread in the whole world</w:t>
-      </w:r>
-      <w:r>
-        <w:rPr>
-          <w:rFonts w:hint="eastAsia"/>
-        </w:rPr>
         <w:t>.</w:t>
       </w:r>
-      <w:bookmarkStart w:id="0" w:name="_GoBack"/>
-      <w:bookmarkEnd w:id="0"/>
     </w:p>
     <w:p>
       <w:pPr>
@@ -1581,6 +1506,32 @@
       <w:r>
         <w:t>F6 – toggle white star lighting on or off (LIGHT2)</w:t>
       </w:r>
+    </w:p>
+    <w:p>
+      <w:pPr>
+        <w:pStyle w:val="ListParagraph"/>
+        <w:numPr>
+          <w:ilvl w:val="0"/>
+          <w:numId w:val="4"/>
+        </w:numPr>
+      </w:pPr>
+      <w:r>
+        <w:t>F11 – toggle animation for all objects</w:t>
+      </w:r>
+    </w:p>
+    <w:p>
+      <w:pPr>
+        <w:pStyle w:val="ListParagraph"/>
+        <w:numPr>
+          <w:ilvl w:val="0"/>
+          <w:numId w:val="4"/>
+        </w:numPr>
+      </w:pPr>
+      <w:r>
+        <w:t>F12 – toggle texture</w:t>
+      </w:r>
+      <w:bookmarkStart w:id="0" w:name="_GoBack"/>
+      <w:bookmarkEnd w:id="0"/>
     </w:p>
     <w:p>
       <w:pPr>
@@ -1766,13 +1717,8 @@
           <w:numId w:val="3"/>
         </w:numPr>
       </w:pPr>
-      <w:proofErr w:type="spellStart"/>
-      <w:r>
-        <w:t>Tyderium</w:t>
-      </w:r>
-      <w:proofErr w:type="spellEnd"/>
-      <w:r>
-        <w:t xml:space="preserve"> model obtained from: </w:t>
+      <w:r>
+        <w:t xml:space="preserve">Tyderium model obtained from: </w:t>
       </w:r>
     </w:p>
     <w:p>
@@ -1804,7 +1750,7 @@
 </file>
 
 <file path=word/numbering.xml><?xml version="1.0" encoding="utf-8"?>
-<w:numbering xmlns:wpc="http://schemas.microsoft.com/office/word/2010/wordprocessingCanvas" xmlns:cx="http://schemas.microsoft.com/office/drawing/2014/chartex" xmlns:mc="http://schemas.openxmlformats.org/markup-compatibility/2006" xmlns:o="urn:schemas-microsoft-com:office:office" xmlns:r="http://schemas.openxmlformats.org/officeDocument/2006/relationships" xmlns:m="http://schemas.openxmlformats.org/officeDocument/2006/math" xmlns:v="urn:schemas-microsoft-com:vml" xmlns:wp14="http://schemas.microsoft.com/office/word/2010/wordprocessingDrawing" xmlns:wp="http://schemas.openxmlformats.org/drawingml/2006/wordprocessingDrawing" xmlns:w10="urn:schemas-microsoft-com:office:word" xmlns:w="http://schemas.openxmlformats.org/wordprocessingml/2006/main" xmlns:w14="http://schemas.microsoft.com/office/word/2010/wordml" xmlns:w15="http://schemas.microsoft.com/office/word/2012/wordml" xmlns:w16se="http://schemas.microsoft.com/office/word/2015/wordml/symex" xmlns:wpg="http://schemas.microsoft.com/office/word/2010/wordprocessingGroup" xmlns:wpi="http://schemas.microsoft.com/office/word/2010/wordprocessingInk" xmlns:wne="http://schemas.microsoft.com/office/word/2006/wordml" xmlns:wps="http://schemas.microsoft.com/office/word/2010/wordprocessingShape" mc:Ignorable="w14 w15 w16se wp14">
+<w:numbering xmlns:wpc="http://schemas.microsoft.com/office/word/2010/wordprocessingCanvas" xmlns:cx="http://schemas.microsoft.com/office/drawing/2014/chartex" xmlns:cx1="http://schemas.microsoft.com/office/drawing/2015/9/8/chartex" xmlns:cx2="http://schemas.microsoft.com/office/drawing/2015/10/21/chartex" xmlns:cx3="http://schemas.microsoft.com/office/drawing/2016/5/9/chartex" xmlns:cx4="http://schemas.microsoft.com/office/drawing/2016/5/10/chartex" xmlns:cx5="http://schemas.microsoft.com/office/drawing/2016/5/11/chartex" xmlns:cx6="http://schemas.microsoft.com/office/drawing/2016/5/12/chartex" xmlns:cx7="http://schemas.microsoft.com/office/drawing/2016/5/13/chartex" xmlns:cx8="http://schemas.microsoft.com/office/drawing/2016/5/14/chartex" xmlns:mc="http://schemas.openxmlformats.org/markup-compatibility/2006" xmlns:aink="http://schemas.microsoft.com/office/drawing/2016/ink" xmlns:am3d="http://schemas.microsoft.com/office/drawing/2017/model3d" xmlns:o="urn:schemas-microsoft-com:office:office" xmlns:r="http://schemas.openxmlformats.org/officeDocument/2006/relationships" xmlns:m="http://schemas.openxmlformats.org/officeDocument/2006/math" xmlns:v="urn:schemas-microsoft-com:vml" xmlns:wp14="http://schemas.microsoft.com/office/word/2010/wordprocessingDrawing" xmlns:wp="http://schemas.openxmlformats.org/drawingml/2006/wordprocessingDrawing" xmlns:w10="urn:schemas-microsoft-com:office:word" xmlns:w="http://schemas.openxmlformats.org/wordprocessingml/2006/main" xmlns:w14="http://schemas.microsoft.com/office/word/2010/wordml" xmlns:w15="http://schemas.microsoft.com/office/word/2012/wordml" xmlns:w16cid="http://schemas.microsoft.com/office/word/2016/wordml/cid" xmlns:w16se="http://schemas.microsoft.com/office/word/2015/wordml/symex" xmlns:wpg="http://schemas.microsoft.com/office/word/2010/wordprocessingGroup" xmlns:wpi="http://schemas.microsoft.com/office/word/2010/wordprocessingInk" xmlns:wne="http://schemas.microsoft.com/office/word/2006/wordml" xmlns:wps="http://schemas.microsoft.com/office/word/2010/wordprocessingShape" mc:Ignorable="w14 w15 w16se w16cid wp14">
   <w:abstractNum w:abstractNumId="0" w15:restartNumberingAfterBreak="0">
     <w:nsid w:val="07EF7D61"/>
     <w:multiLevelType w:val="hybridMultilevel"/>
@@ -2264,7 +2210,7 @@
 </file>
 
 <file path=word/styles.xml><?xml version="1.0" encoding="utf-8"?>
-<w:styles xmlns:mc="http://schemas.openxmlformats.org/markup-compatibility/2006" xmlns:r="http://schemas.openxmlformats.org/officeDocument/2006/relationships" xmlns:w="http://schemas.openxmlformats.org/wordprocessingml/2006/main" xmlns:w14="http://schemas.microsoft.com/office/word/2010/wordml" xmlns:w15="http://schemas.microsoft.com/office/word/2012/wordml" xmlns:w16se="http://schemas.microsoft.com/office/word/2015/wordml/symex" mc:Ignorable="w14 w15 w16se">
+<w:styles xmlns:mc="http://schemas.openxmlformats.org/markup-compatibility/2006" xmlns:r="http://schemas.openxmlformats.org/officeDocument/2006/relationships" xmlns:w="http://schemas.openxmlformats.org/wordprocessingml/2006/main" xmlns:w14="http://schemas.microsoft.com/office/word/2010/wordml" xmlns:w15="http://schemas.microsoft.com/office/word/2012/wordml" xmlns:w16cid="http://schemas.microsoft.com/office/word/2016/wordml/cid" xmlns:w16se="http://schemas.microsoft.com/office/word/2015/wordml/symex" mc:Ignorable="w14 w15 w16se w16cid">
   <w:docDefaults>
     <w:rPrDefault>
       <w:rPr>
@@ -2280,7 +2226,7 @@
       </w:pPr>
     </w:pPrDefault>
   </w:docDefaults>
-  <w:latentStyles w:defLockedState="0" w:defUIPriority="99" w:defSemiHidden="0" w:defUnhideWhenUsed="0" w:defQFormat="0" w:count="371">
+  <w:latentStyles w:defLockedState="0" w:defUIPriority="99" w:defSemiHidden="0" w:defUnhideWhenUsed="0" w:defQFormat="0" w:count="377">
     <w:lsdException w:name="Normal" w:uiPriority="0" w:qFormat="1"/>
     <w:lsdException w:name="heading 1" w:uiPriority="9" w:qFormat="1"/>
     <w:lsdException w:name="heading 2" w:semiHidden="1" w:uiPriority="9" w:unhideWhenUsed="1" w:qFormat="1"/>
@@ -2428,11 +2374,8 @@
     <w:lsdException w:name="Table 3D effects 3" w:semiHidden="1" w:unhideWhenUsed="1"/>
     <w:lsdException w:name="Table Contemporary" w:semiHidden="1" w:unhideWhenUsed="1"/>
     <w:lsdException w:name="Table Elegant" w:semiHidden="1" w:unhideWhenUsed="1"/>
-    <w:lsdException w:name="Table Professional" w:semiHidden="1" w:unhideWhenUsed="1"/>
     <w:lsdException w:name="Table Subtle 1" w:semiHidden="1" w:unhideWhenUsed="1"/>
     <w:lsdException w:name="Table Subtle 2" w:semiHidden="1" w:unhideWhenUsed="1"/>
-    <w:lsdException w:name="Table Web 1" w:semiHidden="1" w:unhideWhenUsed="1"/>
-    <w:lsdException w:name="Table Web 2" w:semiHidden="1" w:unhideWhenUsed="1"/>
     <w:lsdException w:name="Table Web 3" w:semiHidden="1" w:unhideWhenUsed="1"/>
     <w:lsdException w:name="Balloon Text" w:semiHidden="1" w:unhideWhenUsed="1"/>
     <w:lsdException w:name="Table Grid" w:uiPriority="39"/>
@@ -2652,6 +2595,12 @@
     <w:lsdException w:name="List Table 5 Dark Accent 6" w:uiPriority="50"/>
     <w:lsdException w:name="List Table 6 Colorful Accent 6" w:uiPriority="51"/>
     <w:lsdException w:name="List Table 7 Colorful Accent 6" w:uiPriority="52"/>
+    <w:lsdException w:name="Mention" w:semiHidden="1" w:unhideWhenUsed="1"/>
+    <w:lsdException w:name="Smart Hyperlink" w:semiHidden="1" w:unhideWhenUsed="1"/>
+    <w:lsdException w:name="Hashtag" w:semiHidden="1" w:unhideWhenUsed="1"/>
+    <w:lsdException w:name="Unresolved Mention" w:semiHidden="1" w:unhideWhenUsed="1"/>
+    <w:lsdException w:name="Smart Link" w:semiHidden="1" w:unhideWhenUsed="1"/>
+    <w:lsdException w:name="Smart Link Error" w:semiHidden="1" w:unhideWhenUsed="1"/>
   </w:latentStyles>
   <w:style w:type="paragraph" w:default="1" w:styleId="Normal">
     <w:name w:val="Normal"/>
@@ -2807,8 +2756,8 @@
       <w:u w:val="single"/>
     </w:rPr>
   </w:style>
-  <w:style w:type="character" w:customStyle="1" w:styleId="UnresolvedMention">
-    <w:name w:val="Unresolved Mention"/>
+  <w:style w:type="character" w:customStyle="1" w:styleId="UnresolvedMention1">
+    <w:name w:val="Unresolved Mention1"/>
     <w:basedOn w:val="DefaultParagraphFont"/>
     <w:uiPriority w:val="99"/>
     <w:semiHidden/>
@@ -3160,15 +3109,6 @@
 </file>
 
 <file path=customXml/item1.xml><?xml version="1.0" encoding="utf-8"?>
-<?mso-contentType ?>
-<FormTemplates xmlns="http://schemas.microsoft.com/sharepoint/v3/contenttype/forms">
-  <Display>DocumentLibraryForm</Display>
-  <Edit>DocumentLibraryForm</Edit>
-  <New>DocumentLibraryForm</New>
-</FormTemplates>
-</file>
-
-<file path=customXml/item2.xml><?xml version="1.0" encoding="utf-8"?>
 <ct:contentTypeSchema xmlns:ct="http://schemas.microsoft.com/office/2006/metadata/contentType" xmlns:ma="http://schemas.microsoft.com/office/2006/metadata/properties/metaAttributes" ct:_="" ma:_="" ma:contentTypeName="Document" ma:contentTypeID="0x0101000C6BF01B7A689E45840F02EF3ADA89DF" ma:contentTypeVersion="0" ma:contentTypeDescription="Create a new document." ma:contentTypeScope="" ma:versionID="1c220115baa0c97c05c939b8afac0d96">
   <xsd:schema xmlns:xsd="http://www.w3.org/2001/XMLSchema" xmlns:xs="http://www.w3.org/2001/XMLSchema" xmlns:p="http://schemas.microsoft.com/office/2006/metadata/properties" targetNamespace="http://schemas.microsoft.com/office/2006/metadata/properties" ma:root="true" ma:fieldsID="4494fa7b0777369f344be7ea7ac8a2cc">
     <xsd:element name="properties">
@@ -3282,6 +3222,15 @@
 </ct:contentTypeSchema>
 </file>
 
+<file path=customXml/item2.xml><?xml version="1.0" encoding="utf-8"?>
+<?mso-contentType ?>
+<FormTemplates xmlns="http://schemas.microsoft.com/sharepoint/v3/contenttype/forms">
+  <Display>DocumentLibraryForm</Display>
+  <Edit>DocumentLibraryForm</Edit>
+  <New>DocumentLibraryForm</New>
+</FormTemplates>
+</file>
+
 <file path=customXml/item3.xml><?xml version="1.0" encoding="utf-8"?>
 <p:properties xmlns:p="http://schemas.microsoft.com/office/2006/metadata/properties" xmlns:xsi="http://www.w3.org/2001/XMLSchema-instance" xmlns:pc="http://schemas.microsoft.com/office/infopath/2007/PartnerControls">
   <documentManagement/>
@@ -3289,14 +3238,6 @@
 </file>
 
 <file path=customXml/itemProps1.xml><?xml version="1.0" encoding="utf-8"?>
-<ds:datastoreItem xmlns:ds="http://schemas.openxmlformats.org/officeDocument/2006/customXml" ds:itemID="{78E1E9F7-DFAA-4413-8DA6-9D06D7BCE1B1}">
-  <ds:schemaRefs>
-    <ds:schemaRef ds:uri="http://schemas.microsoft.com/sharepoint/v3/contenttype/forms"/>
-  </ds:schemaRefs>
-</ds:datastoreItem>
-</file>
-
-<file path=customXml/itemProps2.xml><?xml version="1.0" encoding="utf-8"?>
 <ds:datastoreItem xmlns:ds="http://schemas.openxmlformats.org/officeDocument/2006/customXml" ds:itemID="{5E53F145-30AD-4621-BD83-D154EDC6B64B}">
   <ds:schemaRefs>
     <ds:schemaRef ds:uri="http://schemas.microsoft.com/office/2006/metadata/contentType"/>
@@ -3312,6 +3253,14 @@
 </ds:datastoreItem>
 </file>
 
+<file path=customXml/itemProps2.xml><?xml version="1.0" encoding="utf-8"?>
+<ds:datastoreItem xmlns:ds="http://schemas.openxmlformats.org/officeDocument/2006/customXml" ds:itemID="{78E1E9F7-DFAA-4413-8DA6-9D06D7BCE1B1}">
+  <ds:schemaRefs>
+    <ds:schemaRef ds:uri="http://schemas.microsoft.com/sharepoint/v3/contenttype/forms"/>
+  </ds:schemaRefs>
+</ds:datastoreItem>
+</file>
+
 <file path=customXml/itemProps3.xml><?xml version="1.0" encoding="utf-8"?>
 <ds:datastoreItem xmlns:ds="http://schemas.openxmlformats.org/officeDocument/2006/customXml" ds:itemID="{B1966C06-A7A0-4E33-8417-B4E28051A977}">
   <ds:schemaRefs>

</xml_diff>

<commit_message>
last update from meeee
</commit_message>
<xml_diff>
--- a/Documentation/Group1(CuiYing_FangJee_Michelle).docx
+++ b/Documentation/Group1(CuiYing_FangJee_Michelle).docx
@@ -95,310 +95,10 @@
     </w:p>
     <w:p>
       <w:pPr>
-        <w:autoSpaceDE w:val="0"/>
-        <w:autoSpaceDN w:val="0"/>
-        <w:adjustRightInd w:val="0"/>
-        <w:spacing w:after="0" w:line="240" w:lineRule="auto"/>
-        <w:rPr>
-          <w:rFonts w:ascii="Calibri-Bold" w:hAnsi="Calibri-Bold" w:cs="Calibri-Bold"/>
-          <w:b/>
-          <w:bCs/>
-          <w:strike/>
-          <w:szCs w:val="24"/>
-        </w:rPr>
-      </w:pPr>
-      <w:r>
-        <w:rPr>
-          <w:rFonts w:ascii="Calibri-Bold" w:hAnsi="Calibri-Bold" w:cs="Calibri-Bold"/>
-          <w:b/>
-          <w:bCs/>
-          <w:strike/>
-          <w:szCs w:val="24"/>
-        </w:rPr>
-        <w:t>(2) Introduction</w:t>
-      </w:r>
-    </w:p>
-    <w:p>
-      <w:pPr>
-        <w:autoSpaceDE w:val="0"/>
-        <w:autoSpaceDN w:val="0"/>
-        <w:adjustRightInd w:val="0"/>
-        <w:spacing w:after="0" w:line="240" w:lineRule="auto"/>
-        <w:rPr>
-          <w:rFonts w:ascii="Calibri" w:hAnsi="Calibri" w:cs="Calibri"/>
-          <w:strike/>
-          <w:szCs w:val="24"/>
-        </w:rPr>
-      </w:pPr>
-      <w:r>
-        <w:rPr>
-          <w:rFonts w:ascii="Wingdings-Regular" w:hAnsi="Wingdings-Regular" w:cs="Wingdings-Regular"/>
-          <w:strike/>
-          <w:szCs w:val="24"/>
-        </w:rPr>
-        <w:t xml:space="preserve">§ </w:t>
-      </w:r>
-      <w:r>
-        <w:rPr>
-          <w:rFonts w:ascii="Calibri" w:hAnsi="Calibri" w:cs="Calibri"/>
-          <w:strike/>
-          <w:szCs w:val="24"/>
-        </w:rPr>
-        <w:t>Briefly introduces your project description to make readers understand the</w:t>
-      </w:r>
-    </w:p>
-    <w:p>
-      <w:pPr>
-        <w:autoSpaceDE w:val="0"/>
-        <w:autoSpaceDN w:val="0"/>
-        <w:adjustRightInd w:val="0"/>
-        <w:spacing w:after="0" w:line="240" w:lineRule="auto"/>
-        <w:rPr>
-          <w:rFonts w:ascii="Calibri" w:hAnsi="Calibri" w:cs="Calibri"/>
-          <w:strike/>
-          <w:szCs w:val="24"/>
-        </w:rPr>
-      </w:pPr>
-      <w:r>
-        <w:rPr>
-          <w:rFonts w:ascii="Calibri" w:hAnsi="Calibri" w:cs="Calibri"/>
-          <w:strike/>
-          <w:szCs w:val="24"/>
-        </w:rPr>
-        <w:t>main concept of the project.</w:t>
-      </w:r>
-    </w:p>
-    <w:p>
-      <w:pPr>
-        <w:autoSpaceDE w:val="0"/>
-        <w:autoSpaceDN w:val="0"/>
-        <w:adjustRightInd w:val="0"/>
-        <w:spacing w:after="0" w:line="240" w:lineRule="auto"/>
-        <w:rPr>
-          <w:rFonts w:ascii="Calibri-Bold" w:hAnsi="Calibri-Bold" w:cs="Calibri-Bold"/>
-          <w:b/>
-          <w:bCs/>
-          <w:szCs w:val="24"/>
-        </w:rPr>
-      </w:pPr>
-      <w:r>
-        <w:rPr>
-          <w:rFonts w:ascii="Calibri-Bold" w:hAnsi="Calibri-Bold" w:cs="Calibri-Bold"/>
-          <w:b/>
-          <w:bCs/>
-          <w:szCs w:val="24"/>
-        </w:rPr>
-        <w:t>(3) Documentations of virtual model</w:t>
-      </w:r>
-    </w:p>
-    <w:p>
-      <w:pPr>
-        <w:autoSpaceDE w:val="0"/>
-        <w:autoSpaceDN w:val="0"/>
-        <w:adjustRightInd w:val="0"/>
-        <w:spacing w:after="0" w:line="240" w:lineRule="auto"/>
-        <w:rPr>
-          <w:rFonts w:ascii="Calibri" w:hAnsi="Calibri" w:cs="Calibri"/>
-          <w:szCs w:val="24"/>
-        </w:rPr>
-      </w:pPr>
-      <w:r>
-        <w:rPr>
-          <w:rFonts w:ascii="Wingdings-Regular" w:hAnsi="Wingdings-Regular" w:cs="Wingdings-Regular"/>
-          <w:szCs w:val="24"/>
-        </w:rPr>
-        <w:t xml:space="preserve">§ </w:t>
-      </w:r>
-      <w:r>
-        <w:rPr>
-          <w:rFonts w:ascii="Calibri" w:hAnsi="Calibri" w:cs="Calibri"/>
-          <w:szCs w:val="24"/>
-        </w:rPr>
-        <w:t>Describe the purposes and its capabilities.</w:t>
-      </w:r>
-    </w:p>
-    <w:p>
-      <w:pPr>
-        <w:autoSpaceDE w:val="0"/>
-        <w:autoSpaceDN w:val="0"/>
-        <w:adjustRightInd w:val="0"/>
-        <w:spacing w:after="0" w:line="240" w:lineRule="auto"/>
-        <w:rPr>
-          <w:rFonts w:ascii="Calibri" w:hAnsi="Calibri" w:cs="Calibri"/>
-          <w:szCs w:val="24"/>
-        </w:rPr>
-      </w:pPr>
-      <w:r>
-        <w:rPr>
-          <w:rFonts w:ascii="Wingdings-Regular" w:hAnsi="Wingdings-Regular" w:cs="Wingdings-Regular"/>
-          <w:szCs w:val="24"/>
-        </w:rPr>
-        <w:t xml:space="preserve">§ </w:t>
-      </w:r>
-      <w:r>
-        <w:rPr>
-          <w:rFonts w:ascii="Calibri" w:hAnsi="Calibri" w:cs="Calibri"/>
-          <w:szCs w:val="24"/>
-        </w:rPr>
-        <w:t>Explain how the objects are built, and how the animation you made works, if</w:t>
-      </w:r>
-    </w:p>
-    <w:p>
-      <w:pPr>
-        <w:autoSpaceDE w:val="0"/>
-        <w:autoSpaceDN w:val="0"/>
-        <w:adjustRightInd w:val="0"/>
-        <w:spacing w:after="0" w:line="240" w:lineRule="auto"/>
-        <w:rPr>
-          <w:rFonts w:ascii="Calibri" w:hAnsi="Calibri" w:cs="Calibri"/>
-          <w:szCs w:val="24"/>
-        </w:rPr>
-      </w:pPr>
-      <w:r>
-        <w:rPr>
-          <w:rFonts w:ascii="Calibri" w:hAnsi="Calibri" w:cs="Calibri"/>
-          <w:szCs w:val="24"/>
-        </w:rPr>
-        <w:t>any.</w:t>
-      </w:r>
-    </w:p>
-    <w:p>
-      <w:pPr>
-        <w:autoSpaceDE w:val="0"/>
-        <w:autoSpaceDN w:val="0"/>
-        <w:adjustRightInd w:val="0"/>
-        <w:spacing w:after="0" w:line="240" w:lineRule="auto"/>
-        <w:rPr>
-          <w:rFonts w:ascii="Calibri-Bold" w:hAnsi="Calibri-Bold" w:cs="Calibri-Bold"/>
-          <w:b/>
-          <w:bCs/>
-          <w:strike/>
-          <w:szCs w:val="24"/>
-        </w:rPr>
-      </w:pPr>
-      <w:r>
-        <w:rPr>
-          <w:rFonts w:ascii="Calibri-Bold" w:hAnsi="Calibri-Bold" w:cs="Calibri-Bold"/>
-          <w:b/>
-          <w:bCs/>
-          <w:strike/>
-          <w:szCs w:val="24"/>
-        </w:rPr>
-        <w:t>(4) User Manual / Instructions</w:t>
-      </w:r>
-    </w:p>
-    <w:p>
-      <w:pPr>
-        <w:autoSpaceDE w:val="0"/>
-        <w:autoSpaceDN w:val="0"/>
-        <w:adjustRightInd w:val="0"/>
-        <w:spacing w:after="0" w:line="240" w:lineRule="auto"/>
-        <w:rPr>
-          <w:rFonts w:ascii="Calibri" w:hAnsi="Calibri" w:cs="Calibri"/>
-          <w:strike/>
-          <w:szCs w:val="24"/>
-        </w:rPr>
-      </w:pPr>
-      <w:r>
-        <w:rPr>
-          <w:rFonts w:ascii="Wingdings-Regular" w:hAnsi="Wingdings-Regular" w:cs="Wingdings-Regular"/>
-          <w:strike/>
-          <w:szCs w:val="24"/>
-        </w:rPr>
-        <w:t xml:space="preserve">§ </w:t>
-      </w:r>
-      <w:r>
-        <w:rPr>
-          <w:rFonts w:ascii="Calibri" w:hAnsi="Calibri" w:cs="Calibri"/>
-          <w:strike/>
-          <w:szCs w:val="24"/>
-        </w:rPr>
-        <w:t>Show how to interact with the program with keyboard and/or mouse, if any.</w:t>
-      </w:r>
-    </w:p>
-    <w:p>
-      <w:pPr>
-        <w:autoSpaceDE w:val="0"/>
-        <w:autoSpaceDN w:val="0"/>
-        <w:adjustRightInd w:val="0"/>
-        <w:spacing w:after="0" w:line="240" w:lineRule="auto"/>
-        <w:rPr>
-          <w:rFonts w:ascii="Calibri-Bold" w:hAnsi="Calibri-Bold" w:cs="Calibri-Bold"/>
-          <w:b/>
-          <w:bCs/>
-          <w:szCs w:val="24"/>
-        </w:rPr>
-      </w:pPr>
-      <w:r>
-        <w:rPr>
-          <w:rFonts w:ascii="Calibri-Bold" w:hAnsi="Calibri-Bold" w:cs="Calibri-Bold"/>
-          <w:b/>
-          <w:bCs/>
-          <w:szCs w:val="24"/>
-        </w:rPr>
-        <w:t>(5) Screen Shots</w:t>
-      </w:r>
-    </w:p>
-    <w:p>
-      <w:pPr>
-        <w:autoSpaceDE w:val="0"/>
-        <w:autoSpaceDN w:val="0"/>
-        <w:adjustRightInd w:val="0"/>
-        <w:spacing w:after="0" w:line="240" w:lineRule="auto"/>
-        <w:rPr>
-          <w:rFonts w:ascii="Calibri" w:hAnsi="Calibri" w:cs="Calibri"/>
-          <w:szCs w:val="24"/>
-        </w:rPr>
-      </w:pPr>
-      <w:r>
-        <w:rPr>
-          <w:rFonts w:ascii="Wingdings-Regular" w:hAnsi="Wingdings-Regular" w:cs="Wingdings-Regular"/>
-          <w:szCs w:val="24"/>
-        </w:rPr>
-        <w:t xml:space="preserve">§ </w:t>
-      </w:r>
-      <w:r>
-        <w:rPr>
-          <w:rFonts w:ascii="Calibri" w:hAnsi="Calibri" w:cs="Calibri"/>
-          <w:szCs w:val="24"/>
-        </w:rPr>
-        <w:t>A few pictures of the project you created.</w:t>
-      </w:r>
-    </w:p>
-    <w:p>
-      <w:pPr>
-        <w:rPr>
-          <w:rFonts w:ascii="Calibri" w:hAnsi="Calibri" w:cs="Calibri"/>
-          <w:szCs w:val="24"/>
-        </w:rPr>
-      </w:pPr>
-      <w:r>
-        <w:rPr>
-          <w:rFonts w:ascii="Wingdings-Regular" w:hAnsi="Wingdings-Regular" w:cs="Wingdings-Regular"/>
-          <w:szCs w:val="24"/>
-        </w:rPr>
-        <w:t xml:space="preserve">§ </w:t>
-      </w:r>
-      <w:r>
-        <w:rPr>
-          <w:rFonts w:ascii="Calibri" w:hAnsi="Calibri" w:cs="Calibri"/>
-          <w:szCs w:val="24"/>
-        </w:rPr>
-        <w:t>Provide short description for each picture.</w:t>
-      </w:r>
-    </w:p>
-    <w:p>
-      <w:pPr>
-        <w:rPr>
-          <w:rFonts w:ascii="Calibri" w:hAnsi="Calibri" w:cs="Calibri"/>
-          <w:szCs w:val="24"/>
-        </w:rPr>
-      </w:pPr>
-    </w:p>
-    <w:p>
-      <w:pPr>
         <w:pStyle w:val="Heading1"/>
       </w:pPr>
+      <w:bookmarkStart w:id="0" w:name="_GoBack"/>
+      <w:bookmarkEnd w:id="0"/>
       <w:r>
         <w:t>Introduction</w:t>
       </w:r>
@@ -457,11 +157,95 @@
         <w:t>, and a simple rotation animation is applied.</w:t>
       </w:r>
     </w:p>
-    <w:p/>
     <w:p>
       <w:pPr>
         <w:jc w:val="center"/>
       </w:pPr>
+      <w:r>
+        <w:rPr>
+          <w:noProof/>
+        </w:rPr>
+        <w:drawing>
+          <wp:inline distT="0" distB="0" distL="0" distR="0" wp14:anchorId="5AF0971A" wp14:editId="2830C100">
+            <wp:extent cx="2054327" cy="2030095"/>
+            <wp:effectExtent l="0" t="0" r="3175" b="8255"/>
+            <wp:docPr id="12" name="Picture 12"/>
+            <wp:cNvGraphicFramePr>
+              <a:graphicFrameLocks xmlns:a="http://schemas.openxmlformats.org/drawingml/2006/main" noChangeAspect="1"/>
+            </wp:cNvGraphicFramePr>
+            <a:graphic xmlns:a="http://schemas.openxmlformats.org/drawingml/2006/main">
+              <a:graphicData uri="http://schemas.openxmlformats.org/drawingml/2006/picture">
+                <pic:pic xmlns:pic="http://schemas.openxmlformats.org/drawingml/2006/picture">
+                  <pic:nvPicPr>
+                    <pic:cNvPr id="0" name="Picture 2"/>
+                    <pic:cNvPicPr>
+                      <a:picLocks noChangeAspect="1" noChangeArrowheads="1"/>
+                    </pic:cNvPicPr>
+                  </pic:nvPicPr>
+                  <pic:blipFill rotWithShape="1">
+                    <a:blip r:embed="rId8">
+                      <a:extLst>
+                        <a:ext uri="{28A0092B-C50C-407E-A947-70E740481C1C}">
+                          <a14:useLocalDpi xmlns:a14="http://schemas.microsoft.com/office/drawing/2010/main" val="0"/>
+                        </a:ext>
+                      </a:extLst>
+                    </a:blip>
+                    <a:srcRect l="15197" b="14807"/>
+                    <a:stretch/>
+                  </pic:blipFill>
+                  <pic:spPr bwMode="auto">
+                    <a:xfrm>
+                      <a:off x="0" y="0"/>
+                      <a:ext cx="2090718" cy="2066057"/>
+                    </a:xfrm>
+                    <a:prstGeom prst="rect">
+                      <a:avLst/>
+                    </a:prstGeom>
+                    <a:noFill/>
+                    <a:ln>
+                      <a:noFill/>
+                    </a:ln>
+                    <a:extLst>
+                      <a:ext uri="{53640926-AAD7-44D8-BBD7-CCE9431645EC}">
+                        <a14:shadowObscured xmlns:a14="http://schemas.microsoft.com/office/drawing/2010/main"/>
+                      </a:ext>
+                    </a:extLst>
+                  </pic:spPr>
+                </pic:pic>
+              </a:graphicData>
+            </a:graphic>
+          </wp:inline>
+        </w:drawing>
+      </w:r>
+    </w:p>
+    <w:p>
+      <w:pPr>
+        <w:pStyle w:val="Subtitle"/>
+        <w:jc w:val="center"/>
+        <w:rPr>
+          <w:noProof/>
+        </w:rPr>
+      </w:pPr>
+      <w:r>
+        <w:t xml:space="preserve">Figure </w:t>
+      </w:r>
+      <w:r>
+        <w:t>1</w:t>
+      </w:r>
+      <w:r>
+        <w:t xml:space="preserve">: </w:t>
+      </w:r>
+      <w:r>
+        <w:t>Satellite</w:t>
+      </w:r>
+      <w:r>
+        <w:t xml:space="preserve"> model</w:t>
+      </w:r>
+    </w:p>
+    <w:p>
+      <w:pPr>
+        <w:jc w:val="center"/>
+      </w:pPr>
     </w:p>
     <w:p>
       <w:pPr>
@@ -484,11 +268,29 @@
       <w:r>
         <w:t xml:space="preserve">The model is built through the usage of </w:t>
       </w:r>
+      <w:proofErr w:type="spellStart"/>
       <w:r>
         <w:t>MyModelLoader</w:t>
       </w:r>
-      <w:r>
-        <w:t xml:space="preserve"> from CGLab01. The obj file of the model is obtained from free3d.com. Subsequently, the obj file is converted into </w:t>
+      <w:proofErr w:type="spellEnd"/>
+      <w:r>
+        <w:t xml:space="preserve"> from CGLab01. The </w:t>
+      </w:r>
+      <w:proofErr w:type="spellStart"/>
+      <w:r>
+        <w:t>obj</w:t>
+      </w:r>
+      <w:proofErr w:type="spellEnd"/>
+      <w:r>
+        <w:t xml:space="preserve"> file of the model is obtained from free3d.com. Subsequently, the </w:t>
+      </w:r>
+      <w:proofErr w:type="spellStart"/>
+      <w:r>
+        <w:t>obj</w:t>
+      </w:r>
+      <w:proofErr w:type="spellEnd"/>
+      <w:r>
+        <w:t xml:space="preserve"> file is converted into </w:t>
       </w:r>
       <w:r>
         <w:lastRenderedPageBreak/>
@@ -522,7 +324,7 @@
                     </pic:cNvPicPr>
                   </pic:nvPicPr>
                   <pic:blipFill>
-                    <a:blip r:embed="rId8">
+                    <a:blip r:embed="rId9">
                       <a:extLst>
                         <a:ext uri="{28A0092B-C50C-407E-A947-70E740481C1C}">
                           <a14:useLocalDpi xmlns:a14="http://schemas.microsoft.com/office/drawing/2010/main" val="0"/>
@@ -592,8 +394,13 @@
       <w:r>
         <w:t xml:space="preserve">Like the spaceship, the model is built through </w:t>
       </w:r>
-      <w:r>
-        <w:t xml:space="preserve">MyModelLoader </w:t>
+      <w:proofErr w:type="spellStart"/>
+      <w:r>
+        <w:t>MyModelLoader</w:t>
+      </w:r>
+      <w:proofErr w:type="spellEnd"/>
+      <w:r>
+        <w:t xml:space="preserve"> </w:t>
       </w:r>
       <w:r>
         <w:t>obtained from CGLab01. There is no animation</w:t>
@@ -628,7 +435,7 @@
                     </pic:cNvPicPr>
                   </pic:nvPicPr>
                   <pic:blipFill>
-                    <a:blip r:embed="rId9">
+                    <a:blip r:embed="rId10">
                       <a:extLst>
                         <a:ext uri="{28A0092B-C50C-407E-A947-70E740481C1C}">
                           <a14:useLocalDpi xmlns:a14="http://schemas.microsoft.com/office/drawing/2010/main" val="0"/>
@@ -706,7 +513,15 @@
         <w:t xml:space="preserve">. We extracted the necessary codes </w:t>
       </w:r>
       <w:r>
-        <w:t xml:space="preserve">and used them in our project. The model uses Quadrics object (glSphere), while the texture is applied </w:t>
+        <w:t>and used them in our project. The model uses Quadrics object (</w:t>
+      </w:r>
+      <w:proofErr w:type="spellStart"/>
+      <w:r>
+        <w:t>glSphere</w:t>
+      </w:r>
+      <w:proofErr w:type="spellEnd"/>
+      <w:r>
+        <w:t xml:space="preserve">), while the texture is applied </w:t>
       </w:r>
       <w:r>
         <w:t>using</w:t>
@@ -714,8 +529,13 @@
       <w:r>
         <w:t xml:space="preserve"> </w:t>
       </w:r>
-      <w:r>
-        <w:t>rgb image file.</w:t>
+      <w:proofErr w:type="spellStart"/>
+      <w:r>
+        <w:t>rgb</w:t>
+      </w:r>
+      <w:proofErr w:type="spellEnd"/>
+      <w:r>
+        <w:t xml:space="preserve"> image file.</w:t>
       </w:r>
     </w:p>
     <w:p>
@@ -745,7 +565,7 @@
                     </pic:cNvPicPr>
                   </pic:nvPicPr>
                   <pic:blipFill>
-                    <a:blip r:embed="rId10">
+                    <a:blip r:embed="rId11">
                       <a:extLst>
                         <a:ext uri="{28A0092B-C50C-407E-A947-70E740481C1C}">
                           <a14:useLocalDpi xmlns:a14="http://schemas.microsoft.com/office/drawing/2010/main" val="0"/>
@@ -810,8 +630,13 @@
       <w:r>
         <w:t xml:space="preserve">Like the spaceship and capsule, the model is built through </w:t>
       </w:r>
-      <w:r>
-        <w:t xml:space="preserve">MyModelLoader </w:t>
+      <w:proofErr w:type="spellStart"/>
+      <w:r>
+        <w:t>MyModelLoader</w:t>
+      </w:r>
+      <w:proofErr w:type="spellEnd"/>
+      <w:r>
+        <w:t xml:space="preserve"> </w:t>
       </w:r>
       <w:r>
         <w:t>obtained from CGLab01. Lighting is applied to the star; there are two stars, one with a yellow diffuse lighting while the other has a white diffuse lighting.</w:t>
@@ -844,7 +669,7 @@
                     </pic:cNvPicPr>
                   </pic:nvPicPr>
                   <pic:blipFill>
-                    <a:blip r:embed="rId11" cstate="print">
+                    <a:blip r:embed="rId12" cstate="print">
                       <a:extLst>
                         <a:ext uri="{28A0092B-C50C-407E-A947-70E740481C1C}">
                           <a14:useLocalDpi xmlns:a14="http://schemas.microsoft.com/office/drawing/2010/main" val="0"/>
@@ -908,7 +733,15 @@
         </w:rPr>
       </w:pPr>
       <w:r>
-        <w:t>The satellite model is loaded through MyModelLoader obtained from CGLab01.</w:t>
+        <w:t xml:space="preserve">The satellite model is loaded through </w:t>
+      </w:r>
+      <w:proofErr w:type="spellStart"/>
+      <w:r>
+        <w:t>MyModelLoader</w:t>
+      </w:r>
+      <w:proofErr w:type="spellEnd"/>
+      <w:r>
+        <w:t xml:space="preserve"> obtained from CGLab01.</w:t>
       </w:r>
       <w:r>
         <w:t xml:space="preserve"> A rotation animation is applied to it.</w:t>
@@ -941,7 +774,7 @@
                     </pic:cNvPicPr>
                   </pic:nvPicPr>
                   <pic:blipFill>
-                    <a:blip r:embed="rId12">
+                    <a:blip r:embed="rId13">
                       <a:extLst>
                         <a:ext uri="{28A0092B-C50C-407E-A947-70E740481C1C}">
                           <a14:useLocalDpi xmlns:a14="http://schemas.microsoft.com/office/drawing/2010/main" val="0"/>
@@ -987,7 +820,15 @@
         <w:pStyle w:val="Heading2"/>
       </w:pPr>
       <w:r>
-        <w:t>Spaceship (Tyderium)</w:t>
+        <w:t>Spaceship (</w:t>
+      </w:r>
+      <w:proofErr w:type="spellStart"/>
+      <w:r>
+        <w:t>Tyderium</w:t>
+      </w:r>
+      <w:proofErr w:type="spellEnd"/>
+      <w:r>
+        <w:t>)</w:t>
       </w:r>
     </w:p>
     <w:p>
@@ -995,7 +836,15 @@
         <w:ind w:left="709"/>
       </w:pPr>
       <w:r>
-        <w:t>The spaceship is loaded through MyModelLoader obtained from CGLab01. It travels along the z-axis (towards positive z) at a greater speed than spaceship (Prometheus).</w:t>
+        <w:t xml:space="preserve">The spaceship is loaded through </w:t>
+      </w:r>
+      <w:proofErr w:type="spellStart"/>
+      <w:r>
+        <w:t>MyModelLoader</w:t>
+      </w:r>
+      <w:proofErr w:type="spellEnd"/>
+      <w:r>
+        <w:t xml:space="preserve"> obtained from CGLab01. It travels along the z-axis (towards positive z) at a greater speed than spaceship (Prometheus).</w:t>
       </w:r>
     </w:p>
     <w:p>
@@ -1024,7 +873,7 @@
                     </pic:cNvPicPr>
                   </pic:nvPicPr>
                   <pic:blipFill>
-                    <a:blip r:embed="rId13" cstate="print">
+                    <a:blip r:embed="rId14" cstate="print">
                       <a:extLst>
                         <a:ext uri="{28A0092B-C50C-407E-A947-70E740481C1C}">
                           <a14:useLocalDpi xmlns:a14="http://schemas.microsoft.com/office/drawing/2010/main" val="0"/>
@@ -1061,7 +910,15 @@
         <w:jc w:val="center"/>
       </w:pPr>
       <w:r>
-        <w:t>Figure 7: Spaceship model (Tyderium)</w:t>
+        <w:t>Figure 7: Spaceship model (</w:t>
+      </w:r>
+      <w:proofErr w:type="spellStart"/>
+      <w:r>
+        <w:t>Tyderium</w:t>
+      </w:r>
+      <w:proofErr w:type="spellEnd"/>
+      <w:r>
+        <w:t>)</w:t>
       </w:r>
     </w:p>
     <w:p>
@@ -1084,21 +941,10 @@
       <w:pPr>
         <w:ind w:left="720"/>
       </w:pPr>
-    </w:p>
-    <w:p>
-      <w:pPr>
-        <w:ind w:left="720"/>
-      </w:pPr>
-    </w:p>
-    <w:p>
-      <w:pPr>
-        <w:ind w:left="720"/>
-      </w:pPr>
       <w:r>
         <w:rPr>
           <w:noProof/>
         </w:rPr>
-        <w:lastRenderedPageBreak/>
         <w:drawing>
           <wp:anchor distT="0" distB="0" distL="114300" distR="114300" simplePos="0" relativeHeight="251658240" behindDoc="0" locked="0" layoutInCell="1" allowOverlap="1" wp14:anchorId="3E79A83E" wp14:editId="78B338E2">
             <wp:simplePos x="0" y="0"/>
@@ -1123,7 +969,7 @@
                     <pic:cNvPicPr/>
                   </pic:nvPicPr>
                   <pic:blipFill>
-                    <a:blip r:embed="rId14">
+                    <a:blip r:embed="rId15">
                       <a:extLst>
                         <a:ext uri="{28A0092B-C50C-407E-A947-70E740481C1C}">
                           <a14:useLocalDpi xmlns:a14="http://schemas.microsoft.com/office/drawing/2010/main" val="0"/>
@@ -1223,7 +1069,7 @@
                     <pic:cNvPicPr/>
                   </pic:nvPicPr>
                   <pic:blipFill>
-                    <a:blip r:embed="rId15">
+                    <a:blip r:embed="rId16">
                       <a:extLst>
                         <a:ext uri="{28A0092B-C50C-407E-A947-70E740481C1C}">
                           <a14:useLocalDpi xmlns:a14="http://schemas.microsoft.com/office/drawing/2010/main" val="0"/>
@@ -1328,16 +1174,455 @@
         <w:t>The points are spread in the whole world</w:t>
       </w:r>
       <w:r>
+        <w:t xml:space="preserve"> to mimic the look of stars for our world.</w:t>
+      </w:r>
+    </w:p>
+    <w:p>
+      <w:pPr>
+        <w:ind w:left="810"/>
+      </w:pPr>
+    </w:p>
+    <w:p>
+      <w:pPr>
+        <w:ind w:left="810"/>
+      </w:pPr>
+      <w:r>
+        <w:rPr>
+          <w:noProof/>
+        </w:rPr>
+        <w:lastRenderedPageBreak/>
+        <w:drawing>
+          <wp:inline distT="0" distB="0" distL="0" distR="0" wp14:anchorId="6DA26221" wp14:editId="0A75CD5A">
+            <wp:extent cx="4690753" cy="2907492"/>
+            <wp:effectExtent l="0" t="0" r="0" b="7620"/>
+            <wp:docPr id="11" name="Picture 11"/>
+            <wp:cNvGraphicFramePr>
+              <a:graphicFrameLocks xmlns:a="http://schemas.openxmlformats.org/drawingml/2006/main" noChangeAspect="1"/>
+            </wp:cNvGraphicFramePr>
+            <a:graphic xmlns:a="http://schemas.openxmlformats.org/drawingml/2006/main">
+              <a:graphicData uri="http://schemas.openxmlformats.org/drawingml/2006/picture">
+                <pic:pic xmlns:pic="http://schemas.openxmlformats.org/drawingml/2006/picture">
+                  <pic:nvPicPr>
+                    <pic:cNvPr id="0" name="Picture 1"/>
+                    <pic:cNvPicPr>
+                      <a:picLocks noChangeAspect="1" noChangeArrowheads="1"/>
+                    </pic:cNvPicPr>
+                  </pic:nvPicPr>
+                  <pic:blipFill>
+                    <a:blip r:embed="rId17" cstate="print">
+                      <a:extLst>
+                        <a:ext uri="{28A0092B-C50C-407E-A947-70E740481C1C}">
+                          <a14:useLocalDpi xmlns:a14="http://schemas.microsoft.com/office/drawing/2010/main" val="0"/>
+                        </a:ext>
+                      </a:extLst>
+                    </a:blip>
+                    <a:srcRect/>
+                    <a:stretch>
+                      <a:fillRect/>
+                    </a:stretch>
+                  </pic:blipFill>
+                  <pic:spPr bwMode="auto">
+                    <a:xfrm>
+                      <a:off x="0" y="0"/>
+                      <a:ext cx="4752528" cy="2945782"/>
+                    </a:xfrm>
+                    <a:prstGeom prst="rect">
+                      <a:avLst/>
+                    </a:prstGeom>
+                    <a:noFill/>
+                    <a:ln>
+                      <a:noFill/>
+                    </a:ln>
+                  </pic:spPr>
+                </pic:pic>
+              </a:graphicData>
+            </a:graphic>
+          </wp:inline>
+        </w:drawing>
+      </w:r>
+    </w:p>
+    <w:p>
+      <w:pPr>
+        <w:jc w:val="center"/>
+      </w:pPr>
+      <w:r>
+        <w:rPr>
+          <w:noProof/>
+        </w:rPr>
+        <w:t xml:space="preserve">Figure </w:t>
+      </w:r>
+      <w:r>
+        <w:rPr>
+          <w:noProof/>
+        </w:rPr>
+        <w:t>10: Points</w:t>
+      </w:r>
+    </w:p>
+    <w:p>
+      <w:pPr>
+        <w:ind w:left="810"/>
+      </w:pPr>
+    </w:p>
+    <w:p>
+      <w:pPr>
+        <w:pStyle w:val="Heading2"/>
+      </w:pPr>
+      <w:r>
+        <w:t>Space Hotel</w:t>
+      </w:r>
+    </w:p>
+    <w:p>
+      <w:pPr>
+        <w:ind w:left="720"/>
+      </w:pPr>
+      <w:r>
+        <w:t>T</w:t>
+      </w:r>
+      <w:r>
         <w:rPr>
           <w:rFonts w:hint="eastAsia"/>
         </w:rPr>
-        <w:t>.</w:t>
-      </w:r>
-    </w:p>
-    <w:p>
-      <w:pPr>
-        <w:ind w:left="1440"/>
-      </w:pPr>
+        <w:t>he</w:t>
+      </w:r>
+      <w:r>
+        <w:t xml:space="preserve"> model is divided into four parts, the outer ring which using </w:t>
+      </w:r>
+      <w:proofErr w:type="spellStart"/>
+      <w:r>
+        <w:t>glutSolidTorus</w:t>
+      </w:r>
+      <w:proofErr w:type="spellEnd"/>
+      <w:r>
+        <w:t>, the inner cylinder, the connecters connect</w:t>
+      </w:r>
+      <w:r>
+        <w:t xml:space="preserve"> outer ring and inner cylinder and the blue half transparent sphere. The flat face of the cylinder is applied triangle fan method. This model will move in the space between the globe and the planet within a certain boundary.</w:t>
+      </w:r>
+    </w:p>
+    <w:p>
+      <w:pPr>
+        <w:ind w:left="720"/>
+        <w:jc w:val="center"/>
+      </w:pPr>
+      <w:r>
+        <w:rPr>
+          <w:noProof/>
+        </w:rPr>
+        <w:drawing>
+          <wp:inline distT="0" distB="0" distL="0" distR="0" wp14:anchorId="6CE6C24A" wp14:editId="6E47103E">
+            <wp:extent cx="2712720" cy="2852191"/>
+            <wp:effectExtent l="0" t="0" r="0" b="5715"/>
+            <wp:docPr id="8" name="Picture 8"/>
+            <wp:cNvGraphicFramePr>
+              <a:graphicFrameLocks xmlns:a="http://schemas.openxmlformats.org/drawingml/2006/main" noChangeAspect="1"/>
+            </wp:cNvGraphicFramePr>
+            <a:graphic xmlns:a="http://schemas.openxmlformats.org/drawingml/2006/main">
+              <a:graphicData uri="http://schemas.openxmlformats.org/drawingml/2006/picture">
+                <pic:pic xmlns:pic="http://schemas.openxmlformats.org/drawingml/2006/picture">
+                  <pic:nvPicPr>
+                    <pic:cNvPr id="1" name=""/>
+                    <pic:cNvPicPr/>
+                  </pic:nvPicPr>
+                  <pic:blipFill>
+                    <a:blip r:embed="rId18"/>
+                    <a:stretch>
+                      <a:fillRect/>
+                    </a:stretch>
+                  </pic:blipFill>
+                  <pic:spPr>
+                    <a:xfrm>
+                      <a:off x="0" y="0"/>
+                      <a:ext cx="2716475" cy="2856140"/>
+                    </a:xfrm>
+                    <a:prstGeom prst="rect">
+                      <a:avLst/>
+                    </a:prstGeom>
+                  </pic:spPr>
+                </pic:pic>
+              </a:graphicData>
+            </a:graphic>
+          </wp:inline>
+        </w:drawing>
+      </w:r>
+    </w:p>
+    <w:p>
+      <w:pPr>
+        <w:jc w:val="center"/>
+      </w:pPr>
+      <w:r>
+        <w:rPr>
+          <w:noProof/>
+        </w:rPr>
+        <w:lastRenderedPageBreak/>
+        <w:t xml:space="preserve">Figure </w:t>
+      </w:r>
+      <w:r>
+        <w:rPr>
+          <w:noProof/>
+        </w:rPr>
+        <w:t>11</w:t>
+      </w:r>
+      <w:r>
+        <w:rPr>
+          <w:noProof/>
+        </w:rPr>
+        <w:t xml:space="preserve">: </w:t>
+      </w:r>
+      <w:r>
+        <w:rPr>
+          <w:noProof/>
+        </w:rPr>
+        <w:t>Space hotel</w:t>
+      </w:r>
+    </w:p>
+    <w:p>
+      <w:pPr>
+        <w:ind w:left="720"/>
+        <w:jc w:val="center"/>
+      </w:pPr>
+    </w:p>
+    <w:p>
+      <w:pPr>
+        <w:pStyle w:val="Heading2"/>
+      </w:pPr>
+      <w:r>
+        <w:t>UFO</w:t>
+      </w:r>
+    </w:p>
+    <w:p>
+      <w:pPr>
+        <w:ind w:left="720"/>
+      </w:pPr>
+      <w:r>
+        <w:t xml:space="preserve">The model is divided into three parts, the hemisphere by making a sphere and translate it so that it looks like a hemisphere, the disc part using </w:t>
+      </w:r>
+      <w:proofErr w:type="spellStart"/>
+      <w:r>
+        <w:t>glutSolidTorus</w:t>
+      </w:r>
+      <w:proofErr w:type="spellEnd"/>
+      <w:r>
+        <w:t xml:space="preserve"> and the yellow sphere. The model </w:t>
+      </w:r>
+      <w:proofErr w:type="gramStart"/>
+      <w:r>
+        <w:t>move</w:t>
+      </w:r>
+      <w:proofErr w:type="gramEnd"/>
+      <w:r>
+        <w:t xml:space="preserve"> from a point to the globe, when it reaches the globe, it will started to rotate. </w:t>
+      </w:r>
+    </w:p>
+    <w:p>
+      <w:pPr>
+        <w:ind w:left="720"/>
+        <w:jc w:val="center"/>
+      </w:pPr>
+      <w:r>
+        <w:rPr>
+          <w:noProof/>
+        </w:rPr>
+        <w:drawing>
+          <wp:inline distT="0" distB="0" distL="0" distR="0" wp14:anchorId="5762F5B5" wp14:editId="0A791186">
+            <wp:extent cx="1952625" cy="2105025"/>
+            <wp:effectExtent l="0" t="0" r="9525" b="9525"/>
+            <wp:docPr id="10" name="Picture 10"/>
+            <wp:cNvGraphicFramePr>
+              <a:graphicFrameLocks xmlns:a="http://schemas.openxmlformats.org/drawingml/2006/main" noChangeAspect="1"/>
+            </wp:cNvGraphicFramePr>
+            <a:graphic xmlns:a="http://schemas.openxmlformats.org/drawingml/2006/main">
+              <a:graphicData uri="http://schemas.openxmlformats.org/drawingml/2006/picture">
+                <pic:pic xmlns:pic="http://schemas.openxmlformats.org/drawingml/2006/picture">
+                  <pic:nvPicPr>
+                    <pic:cNvPr id="1" name=""/>
+                    <pic:cNvPicPr/>
+                  </pic:nvPicPr>
+                  <pic:blipFill>
+                    <a:blip r:embed="rId19"/>
+                    <a:stretch>
+                      <a:fillRect/>
+                    </a:stretch>
+                  </pic:blipFill>
+                  <pic:spPr>
+                    <a:xfrm>
+                      <a:off x="0" y="0"/>
+                      <a:ext cx="1952625" cy="2105025"/>
+                    </a:xfrm>
+                    <a:prstGeom prst="rect">
+                      <a:avLst/>
+                    </a:prstGeom>
+                  </pic:spPr>
+                </pic:pic>
+              </a:graphicData>
+            </a:graphic>
+          </wp:inline>
+        </w:drawing>
+      </w:r>
+    </w:p>
+    <w:p>
+      <w:pPr>
+        <w:jc w:val="center"/>
+      </w:pPr>
+      <w:r>
+        <w:rPr>
+          <w:noProof/>
+        </w:rPr>
+        <w:t>Figure 1</w:t>
+      </w:r>
+      <w:r>
+        <w:rPr>
+          <w:noProof/>
+        </w:rPr>
+        <w:t>2</w:t>
+      </w:r>
+      <w:r>
+        <w:rPr>
+          <w:noProof/>
+        </w:rPr>
+        <w:t>: Space hotel</w:t>
+      </w:r>
+    </w:p>
+    <w:p>
+      <w:pPr>
+        <w:ind w:left="720"/>
+        <w:jc w:val="center"/>
+      </w:pPr>
+    </w:p>
+    <w:p>
+      <w:pPr>
+        <w:pStyle w:val="Heading2"/>
+      </w:pPr>
+      <w:r>
+        <w:t>MKII Station</w:t>
+      </w:r>
+    </w:p>
+    <w:p>
+      <w:pPr>
+        <w:ind w:left="851"/>
+      </w:pPr>
+      <w:r>
+        <w:t xml:space="preserve">The spaceship is loaded through </w:t>
+      </w:r>
+      <w:proofErr w:type="spellStart"/>
+      <w:r>
+        <w:t>MyModelLoader</w:t>
+      </w:r>
+      <w:proofErr w:type="spellEnd"/>
+      <w:r>
+        <w:t xml:space="preserve"> obtained from CGLab01.</w:t>
+      </w:r>
+      <w:r>
+        <w:t xml:space="preserve"> It rotates along the y-axis.</w:t>
+      </w:r>
+    </w:p>
+    <w:p>
+      <w:pPr>
+        <w:ind w:left="851"/>
+        <w:jc w:val="center"/>
+      </w:pPr>
+      <w:r>
+        <w:rPr>
+          <w:noProof/>
+        </w:rPr>
+        <w:lastRenderedPageBreak/>
+        <w:drawing>
+          <wp:inline distT="0" distB="0" distL="0" distR="0" wp14:anchorId="767F8046" wp14:editId="0A8DC9F3">
+            <wp:extent cx="2837790" cy="2577097"/>
+            <wp:effectExtent l="0" t="0" r="1270" b="0"/>
+            <wp:docPr id="13" name="Picture 13"/>
+            <wp:cNvGraphicFramePr>
+              <a:graphicFrameLocks xmlns:a="http://schemas.openxmlformats.org/drawingml/2006/main" noChangeAspect="1"/>
+            </wp:cNvGraphicFramePr>
+            <a:graphic xmlns:a="http://schemas.openxmlformats.org/drawingml/2006/main">
+              <a:graphicData uri="http://schemas.openxmlformats.org/drawingml/2006/picture">
+                <pic:pic xmlns:pic="http://schemas.openxmlformats.org/drawingml/2006/picture">
+                  <pic:nvPicPr>
+                    <pic:cNvPr id="0" name="Picture 3"/>
+                    <pic:cNvPicPr>
+                      <a:picLocks noChangeAspect="1" noChangeArrowheads="1"/>
+                    </pic:cNvPicPr>
+                  </pic:nvPicPr>
+                  <pic:blipFill>
+                    <a:blip r:embed="rId20">
+                      <a:extLst>
+                        <a:ext uri="{28A0092B-C50C-407E-A947-70E740481C1C}">
+                          <a14:useLocalDpi xmlns:a14="http://schemas.microsoft.com/office/drawing/2010/main" val="0"/>
+                        </a:ext>
+                      </a:extLst>
+                    </a:blip>
+                    <a:srcRect/>
+                    <a:stretch>
+                      <a:fillRect/>
+                    </a:stretch>
+                  </pic:blipFill>
+                  <pic:spPr bwMode="auto">
+                    <a:xfrm>
+                      <a:off x="0" y="0"/>
+                      <a:ext cx="2880656" cy="2616025"/>
+                    </a:xfrm>
+                    <a:prstGeom prst="rect">
+                      <a:avLst/>
+                    </a:prstGeom>
+                    <a:noFill/>
+                    <a:ln>
+                      <a:noFill/>
+                    </a:ln>
+                  </pic:spPr>
+                </pic:pic>
+              </a:graphicData>
+            </a:graphic>
+          </wp:inline>
+        </w:drawing>
+      </w:r>
+    </w:p>
+    <w:p>
+      <w:pPr>
+        <w:jc w:val="center"/>
+      </w:pPr>
+      <w:r>
+        <w:rPr>
+          <w:noProof/>
+        </w:rPr>
+        <w:t>Figure 1</w:t>
+      </w:r>
+      <w:r>
+        <w:rPr>
+          <w:noProof/>
+        </w:rPr>
+        <w:t>3</w:t>
+      </w:r>
+      <w:r>
+        <w:rPr>
+          <w:noProof/>
+        </w:rPr>
+        <w:t xml:space="preserve">: </w:t>
+      </w:r>
+      <w:r>
+        <w:rPr>
+          <w:noProof/>
+        </w:rPr>
+        <w:t>MKII Station</w:t>
+      </w:r>
+    </w:p>
+    <w:p>
+      <w:pPr>
+        <w:ind w:left="851"/>
+      </w:pPr>
+    </w:p>
+    <w:p>
+      <w:pPr>
+        <w:spacing w:line="259" w:lineRule="auto"/>
+        <w:jc w:val="left"/>
+        <w:rPr>
+          <w:rFonts w:asciiTheme="majorHAnsi" w:eastAsiaTheme="majorEastAsia" w:hAnsiTheme="majorHAnsi" w:cstheme="majorBidi"/>
+          <w:color w:val="2F5496" w:themeColor="accent1" w:themeShade="BF"/>
+          <w:sz w:val="32"/>
+          <w:szCs w:val="32"/>
+        </w:rPr>
+      </w:pPr>
+      <w:r>
+        <w:br w:type="page"/>
+      </w:r>
     </w:p>
     <w:p>
       <w:pPr>
@@ -1397,7 +1682,15 @@
         <w:t>Drag left</w:t>
       </w:r>
       <w:r>
-        <w:t>, Drag right</w:t>
+        <w:t xml:space="preserve">, </w:t>
+      </w:r>
+      <w:proofErr w:type="gramStart"/>
+      <w:r>
+        <w:t>Drag</w:t>
+      </w:r>
+      <w:proofErr w:type="gramEnd"/>
+      <w:r>
+        <w:t xml:space="preserve"> right</w:t>
       </w:r>
       <w:r>
         <w:t xml:space="preserve"> – Rotate the world </w:t>
@@ -1516,7 +1809,7 @@
         </w:numPr>
       </w:pPr>
       <w:r>
-        <w:t>F11 – toggle animation for all objects</w:t>
+        <w:t>F7 – toggle white points lighting on or off (LIGHT3)</w:t>
       </w:r>
     </w:p>
     <w:p>
@@ -1528,10 +1821,20 @@
         </w:numPr>
       </w:pPr>
       <w:r>
+        <w:t>F11 – toggle animation for all objects</w:t>
+      </w:r>
+    </w:p>
+    <w:p>
+      <w:pPr>
+        <w:pStyle w:val="ListParagraph"/>
+        <w:numPr>
+          <w:ilvl w:val="0"/>
+          <w:numId w:val="4"/>
+        </w:numPr>
+      </w:pPr>
+      <w:r>
         <w:t>F12 – toggle texture</w:t>
       </w:r>
-      <w:bookmarkStart w:id="0" w:name="_GoBack"/>
-      <w:bookmarkEnd w:id="0"/>
     </w:p>
     <w:p>
       <w:pPr>
@@ -1553,6 +1856,77 @@
       <w:r>
         <w:lastRenderedPageBreak/>
         <w:t>Screenshots</w:t>
+      </w:r>
+    </w:p>
+    <w:p>
+      <w:pPr>
+        <w:autoSpaceDE w:val="0"/>
+        <w:autoSpaceDN w:val="0"/>
+        <w:adjustRightInd w:val="0"/>
+        <w:spacing w:after="0" w:line="240" w:lineRule="auto"/>
+        <w:rPr>
+          <w:rFonts w:ascii="Calibri-Bold" w:hAnsi="Calibri-Bold" w:cs="Calibri-Bold"/>
+          <w:b/>
+          <w:bCs/>
+          <w:szCs w:val="24"/>
+        </w:rPr>
+      </w:pPr>
+      <w:r>
+        <w:rPr>
+          <w:rFonts w:ascii="Calibri-Bold" w:hAnsi="Calibri-Bold" w:cs="Calibri-Bold"/>
+          <w:b/>
+          <w:bCs/>
+          <w:szCs w:val="24"/>
+        </w:rPr>
+        <w:t>(5) Screen Shots</w:t>
+      </w:r>
+    </w:p>
+    <w:p>
+      <w:pPr>
+        <w:autoSpaceDE w:val="0"/>
+        <w:autoSpaceDN w:val="0"/>
+        <w:adjustRightInd w:val="0"/>
+        <w:spacing w:after="0" w:line="240" w:lineRule="auto"/>
+        <w:rPr>
+          <w:rFonts w:ascii="Calibri" w:hAnsi="Calibri" w:cs="Calibri"/>
+          <w:szCs w:val="24"/>
+        </w:rPr>
+      </w:pPr>
+      <w:r>
+        <w:rPr>
+          <w:rFonts w:ascii="Wingdings-Regular" w:hAnsi="Wingdings-Regular" w:cs="Wingdings-Regular"/>
+          <w:szCs w:val="24"/>
+        </w:rPr>
+        <w:t xml:space="preserve">§ </w:t>
+      </w:r>
+      <w:r>
+        <w:rPr>
+          <w:rFonts w:ascii="Calibri" w:hAnsi="Calibri" w:cs="Calibri"/>
+          <w:szCs w:val="24"/>
+        </w:rPr>
+        <w:t>A few pictures of the project you created.</w:t>
+      </w:r>
+    </w:p>
+    <w:p>
+      <w:pPr>
+        <w:rPr>
+          <w:rFonts w:ascii="Calibri" w:hAnsi="Calibri" w:cs="Calibri"/>
+          <w:szCs w:val="24"/>
+        </w:rPr>
+      </w:pPr>
+      <w:r>
+        <w:rPr>
+          <w:rFonts w:ascii="Wingdings-Regular" w:hAnsi="Wingdings-Regular" w:cs="Wingdings-Regular"/>
+          <w:szCs w:val="24"/>
+        </w:rPr>
+        <w:t xml:space="preserve">§ </w:t>
+      </w:r>
+      <w:r>
+        <w:rPr>
+          <w:rFonts w:ascii="Calibri" w:hAnsi="Calibri" w:cs="Calibri"/>
+          <w:szCs w:val="24"/>
+        </w:rPr>
+        <w:t>Provide short description for each picture.</w:t>
       </w:r>
     </w:p>
     <w:p/>
@@ -1594,7 +1968,7 @@
       <w:pPr>
         <w:pStyle w:val="ListParagraph"/>
       </w:pPr>
-      <w:hyperlink r:id="rId16" w:history="1">
+      <w:hyperlink r:id="rId21" w:history="1">
         <w:r>
           <w:rPr>
             <w:rStyle w:val="Hyperlink"/>
@@ -1622,7 +1996,7 @@
       <w:r>
         <w:t xml:space="preserve"> </w:t>
       </w:r>
-      <w:hyperlink r:id="rId17" w:history="1">
+      <w:hyperlink r:id="rId22" w:history="1">
         <w:r>
           <w:rPr>
             <w:rStyle w:val="Hyperlink"/>
@@ -1647,7 +2021,7 @@
       <w:pPr>
         <w:pStyle w:val="ListParagraph"/>
       </w:pPr>
-      <w:hyperlink r:id="rId18" w:history="1">
+      <w:hyperlink r:id="rId23" w:history="1">
         <w:r>
           <w:rPr>
             <w:rStyle w:val="Hyperlink"/>
@@ -1672,7 +2046,7 @@
       <w:pPr>
         <w:pStyle w:val="ListParagraph"/>
       </w:pPr>
-      <w:hyperlink r:id="rId19" w:history="1">
+      <w:hyperlink r:id="rId24" w:history="1">
         <w:r>
           <w:rPr>
             <w:rStyle w:val="Hyperlink"/>
@@ -1700,7 +2074,7 @@
       <w:pPr>
         <w:pStyle w:val="ListParagraph"/>
       </w:pPr>
-      <w:hyperlink r:id="rId20" w:history="1">
+      <w:hyperlink r:id="rId25" w:history="1">
         <w:r>
           <w:rPr>
             <w:rStyle w:val="Hyperlink"/>
@@ -1717,15 +2091,20 @@
           <w:numId w:val="3"/>
         </w:numPr>
       </w:pPr>
-      <w:r>
-        <w:t xml:space="preserve">Tyderium model obtained from: </w:t>
+      <w:proofErr w:type="spellStart"/>
+      <w:r>
+        <w:t>Tyderium</w:t>
+      </w:r>
+      <w:proofErr w:type="spellEnd"/>
+      <w:r>
+        <w:t xml:space="preserve"> model obtained from: </w:t>
       </w:r>
     </w:p>
     <w:p>
       <w:pPr>
         <w:pStyle w:val="ListParagraph"/>
       </w:pPr>
-      <w:hyperlink r:id="rId21" w:history="1">
+      <w:hyperlink r:id="rId26" w:history="1">
         <w:r>
           <w:rPr>
             <w:rStyle w:val="Hyperlink"/>
@@ -2374,8 +2753,11 @@
     <w:lsdException w:name="Table 3D effects 3" w:semiHidden="1" w:unhideWhenUsed="1"/>
     <w:lsdException w:name="Table Contemporary" w:semiHidden="1" w:unhideWhenUsed="1"/>
     <w:lsdException w:name="Table Elegant" w:semiHidden="1" w:unhideWhenUsed="1"/>
+    <w:lsdException w:name="Table Professional" w:semiHidden="1" w:unhideWhenUsed="1"/>
     <w:lsdException w:name="Table Subtle 1" w:semiHidden="1" w:unhideWhenUsed="1"/>
     <w:lsdException w:name="Table Subtle 2" w:semiHidden="1" w:unhideWhenUsed="1"/>
+    <w:lsdException w:name="Table Web 1" w:semiHidden="1" w:unhideWhenUsed="1"/>
+    <w:lsdException w:name="Table Web 2" w:semiHidden="1" w:unhideWhenUsed="1"/>
     <w:lsdException w:name="Table Web 3" w:semiHidden="1" w:unhideWhenUsed="1"/>
     <w:lsdException w:name="Balloon Text" w:semiHidden="1" w:unhideWhenUsed="1"/>
     <w:lsdException w:name="Table Grid" w:uiPriority="39"/>
@@ -3109,6 +3491,12 @@
 </file>
 
 <file path=customXml/item1.xml><?xml version="1.0" encoding="utf-8"?>
+<p:properties xmlns:p="http://schemas.microsoft.com/office/2006/metadata/properties" xmlns:xsi="http://www.w3.org/2001/XMLSchema-instance" xmlns:pc="http://schemas.microsoft.com/office/infopath/2007/PartnerControls">
+  <documentManagement/>
+</p:properties>
+</file>
+
+<file path=customXml/item2.xml><?xml version="1.0" encoding="utf-8"?>
 <ct:contentTypeSchema xmlns:ct="http://schemas.microsoft.com/office/2006/metadata/contentType" xmlns:ma="http://schemas.microsoft.com/office/2006/metadata/properties/metaAttributes" ct:_="" ma:_="" ma:contentTypeName="Document" ma:contentTypeID="0x0101000C6BF01B7A689E45840F02EF3ADA89DF" ma:contentTypeVersion="0" ma:contentTypeDescription="Create a new document." ma:contentTypeScope="" ma:versionID="1c220115baa0c97c05c939b8afac0d96">
   <xsd:schema xmlns:xsd="http://www.w3.org/2001/XMLSchema" xmlns:xs="http://www.w3.org/2001/XMLSchema" xmlns:p="http://schemas.microsoft.com/office/2006/metadata/properties" targetNamespace="http://schemas.microsoft.com/office/2006/metadata/properties" ma:root="true" ma:fieldsID="4494fa7b0777369f344be7ea7ac8a2cc">
     <xsd:element name="properties">
@@ -3222,7 +3610,7 @@
 </ct:contentTypeSchema>
 </file>
 
-<file path=customXml/item2.xml><?xml version="1.0" encoding="utf-8"?>
+<file path=customXml/item3.xml><?xml version="1.0" encoding="utf-8"?>
 <?mso-contentType ?>
 <FormTemplates xmlns="http://schemas.microsoft.com/sharepoint/v3/contenttype/forms">
   <Display>DocumentLibraryForm</Display>
@@ -3231,13 +3619,16 @@
 </FormTemplates>
 </file>
 
-<file path=customXml/item3.xml><?xml version="1.0" encoding="utf-8"?>
-<p:properties xmlns:p="http://schemas.microsoft.com/office/2006/metadata/properties" xmlns:xsi="http://www.w3.org/2001/XMLSchema-instance" xmlns:pc="http://schemas.microsoft.com/office/infopath/2007/PartnerControls">
-  <documentManagement/>
-</p:properties>
+<file path=customXml/itemProps1.xml><?xml version="1.0" encoding="utf-8"?>
+<ds:datastoreItem xmlns:ds="http://schemas.openxmlformats.org/officeDocument/2006/customXml" ds:itemID="{B1966C06-A7A0-4E33-8417-B4E28051A977}">
+  <ds:schemaRefs>
+    <ds:schemaRef ds:uri="http://schemas.microsoft.com/office/2006/metadata/properties"/>
+    <ds:schemaRef ds:uri="http://schemas.microsoft.com/office/infopath/2007/PartnerControls"/>
+  </ds:schemaRefs>
+</ds:datastoreItem>
 </file>
 
-<file path=customXml/itemProps1.xml><?xml version="1.0" encoding="utf-8"?>
+<file path=customXml/itemProps2.xml><?xml version="1.0" encoding="utf-8"?>
 <ds:datastoreItem xmlns:ds="http://schemas.openxmlformats.org/officeDocument/2006/customXml" ds:itemID="{5E53F145-30AD-4621-BD83-D154EDC6B64B}">
   <ds:schemaRefs>
     <ds:schemaRef ds:uri="http://schemas.microsoft.com/office/2006/metadata/contentType"/>
@@ -3253,19 +3644,10 @@
 </ds:datastoreItem>
 </file>
 
-<file path=customXml/itemProps2.xml><?xml version="1.0" encoding="utf-8"?>
+<file path=customXml/itemProps3.xml><?xml version="1.0" encoding="utf-8"?>
 <ds:datastoreItem xmlns:ds="http://schemas.openxmlformats.org/officeDocument/2006/customXml" ds:itemID="{78E1E9F7-DFAA-4413-8DA6-9D06D7BCE1B1}">
   <ds:schemaRefs>
     <ds:schemaRef ds:uri="http://schemas.microsoft.com/sharepoint/v3/contenttype/forms"/>
   </ds:schemaRefs>
 </ds:datastoreItem>
-</file>
-
-<file path=customXml/itemProps3.xml><?xml version="1.0" encoding="utf-8"?>
-<ds:datastoreItem xmlns:ds="http://schemas.openxmlformats.org/officeDocument/2006/customXml" ds:itemID="{B1966C06-A7A0-4E33-8417-B4E28051A977}">
-  <ds:schemaRefs>
-    <ds:schemaRef ds:uri="http://schemas.microsoft.com/office/2006/metadata/properties"/>
-    <ds:schemaRef ds:uri="http://schemas.microsoft.com/office/infopath/2007/PartnerControls"/>
-  </ds:schemaRefs>
-</ds:datastoreItem>
 </file>
</xml_diff>